<commit_message>
github path added in agenda file
</commit_message>
<xml_diff>
--- a/Agenda.docx
+++ b/Agenda.docx
@@ -11,6 +11,22 @@
         <w:t>C# and MVC</w:t>
       </w:r>
     </w:p>
+    <w:p>
+      <w:pPr>
+        <w:jc w:val="center"/>
+      </w:pPr>
+      <w:bookmarkStart w:id="0" w:name="_GoBack"/>
+      <w:bookmarkEnd w:id="0"/>
+      <w:r>
+        <w:t>(</w:t>
+      </w:r>
+      <w:r>
+        <w:t>https://github.com/chaithu563/KC_Tutorial.git</w:t>
+      </w:r>
+      <w:r>
+        <w:t>)</w:t>
+      </w:r>
+    </w:p>
     <w:p/>
     <w:p>
       <w:r>
@@ -521,6 +537,7 @@
         </w:numPr>
       </w:pPr>
       <w:r>
+        <w:lastRenderedPageBreak/>
         <w:t>Diamond problem</w:t>
       </w:r>
     </w:p>
@@ -533,7 +550,6 @@
         </w:numPr>
       </w:pPr>
       <w:r>
-        <w:lastRenderedPageBreak/>
         <w:t>Multiple inheritance(with interfaces only supported in c#)</w:t>
       </w:r>
     </w:p>
@@ -911,10 +927,7 @@
         </w:numPr>
       </w:pPr>
       <w:r>
-        <w:t>Web API</w:t>
-      </w:r>
-      <w:r>
-        <w:t xml:space="preserve">( </w:t>
+        <w:t xml:space="preserve">Web API( </w:t>
       </w:r>
       <w:proofErr w:type="spellStart"/>
       <w:r>
@@ -1237,8 +1250,6 @@
       <w:r>
         <w:t>Sample project creation.</w:t>
       </w:r>
-      <w:bookmarkStart w:id="0" w:name="_GoBack"/>
-      <w:bookmarkEnd w:id="0"/>
     </w:p>
     <w:p>
       <w:pPr>

</xml_diff>

<commit_message>
web http binding added in WCF example
</commit_message>
<xml_diff>
--- a/Agenda.docx
+++ b/Agenda.docx
@@ -841,18 +841,6 @@
         <w:pStyle w:val="ListParagraph"/>
         <w:numPr>
           <w:ilvl w:val="0"/>
-          <w:numId w:val="11"/>
-        </w:numPr>
-      </w:pPr>
-      <w:r>
-        <w:t>ODATA</w:t>
-      </w:r>
-    </w:p>
-    <w:p>
-      <w:pPr>
-        <w:pStyle w:val="ListParagraph"/>
-        <w:numPr>
-          <w:ilvl w:val="0"/>
           <w:numId w:val="10"/>
         </w:numPr>
       </w:pPr>
@@ -948,8 +936,28 @@
     <w:p>
       <w:pPr>
         <w:pStyle w:val="ListParagraph"/>
+        <w:numPr>
+          <w:ilvl w:val="0"/>
+          <w:numId w:val="12"/>
+        </w:numPr>
+      </w:pPr>
+      <w:r>
+        <w:t>ODATA</w:t>
+      </w:r>
+    </w:p>
+    <w:p>
+      <w:pPr>
+        <w:pStyle w:val="ListParagraph"/>
         <w:ind w:left="1125"/>
       </w:pPr>
+      <w:bookmarkStart w:id="0" w:name="_GoBack"/>
+      <w:bookmarkEnd w:id="0"/>
+    </w:p>
+    <w:p>
+      <w:pPr>
+        <w:pStyle w:val="ListParagraph"/>
+        <w:ind w:left="1125"/>
+      </w:pPr>
     </w:p>
     <w:p/>
     <w:p>
@@ -972,7 +980,6 @@
         <w:ind w:left="45"/>
       </w:pPr>
       <w:r>
-        <w:lastRenderedPageBreak/>
         <w:t>Week 4</w:t>
       </w:r>
       <w:r>
@@ -1247,12 +1254,7 @@
         </w:numPr>
       </w:pPr>
       <w:r>
-        <w:t>Sam</w:t>
-      </w:r>
-      <w:bookmarkStart w:id="0" w:name="_GoBack"/>
-      <w:bookmarkEnd w:id="0"/>
-      <w:r>
-        <w:t>ple project creation.</w:t>
+        <w:t>Sample project creation.</w:t>
       </w:r>
     </w:p>
     <w:p>

</xml_diff>

<commit_message>
web api basic and soapVSrest ppt added
</commit_message>
<xml_diff>
--- a/Agenda.docx
+++ b/Agenda.docx
@@ -944,14 +944,17 @@
       <w:r>
         <w:t>ODATA</w:t>
       </w:r>
-    </w:p>
-    <w:p>
-      <w:pPr>
-        <w:pStyle w:val="ListParagraph"/>
-        <w:ind w:left="1125"/>
-      </w:pPr>
+      <w:r>
+        <w:t xml:space="preserve"> in WCF rest data data</w:t>
+      </w:r>
       <w:bookmarkStart w:id="0" w:name="_GoBack"/>
       <w:bookmarkEnd w:id="0"/>
+    </w:p>
+    <w:p>
+      <w:pPr>
+        <w:pStyle w:val="ListParagraph"/>
+        <w:ind w:left="1125"/>
+      </w:pPr>
     </w:p>
     <w:p>
       <w:pPr>

</xml_diff>